<commit_message>
fix package 9 and update screenshots
</commit_message>
<xml_diff>
--- a/Task-2-Joseph-Newman.docx
+++ b/Task-2-Joseph-Newman.docx
@@ -976,10 +976,10 @@
           <w:szCs w:val="28"/>
         </w:rPr>
         <w:drawing>
-          <wp:inline distT="0" distB="0" distL="0" distR="0" wp14:anchorId="77C05F02" wp14:editId="4F77B6A1">
-            <wp:extent cx="1258755" cy="6591300"/>
-            <wp:effectExtent l="0" t="0" r="0" b="0"/>
-            <wp:docPr id="880383000" name="Picture 1"/>
+          <wp:inline distT="0" distB="0" distL="0" distR="0" wp14:anchorId="0F8C0F9E" wp14:editId="51D8408D">
+            <wp:extent cx="640154" cy="6879265"/>
+            <wp:effectExtent l="0" t="0" r="7620" b="0"/>
+            <wp:docPr id="990752574" name="Picture 2"/>
             <wp:cNvGraphicFramePr>
               <a:graphicFrameLocks xmlns:a="http://schemas.openxmlformats.org/drawingml/2006/main" noChangeAspect="1"/>
             </wp:cNvGraphicFramePr>
@@ -987,7 +987,7 @@
               <a:graphicData uri="http://schemas.openxmlformats.org/drawingml/2006/picture">
                 <pic:pic xmlns:pic="http://schemas.openxmlformats.org/drawingml/2006/picture">
                   <pic:nvPicPr>
-                    <pic:cNvPr id="0" name="Picture 1"/>
+                    <pic:cNvPr id="0" name="Picture 2"/>
                     <pic:cNvPicPr>
                       <a:picLocks noChangeAspect="1" noChangeArrowheads="1"/>
                     </pic:cNvPicPr>
@@ -1008,7 +1008,7 @@
                   <pic:spPr bwMode="auto">
                     <a:xfrm>
                       <a:off x="0" y="0"/>
-                      <a:ext cx="1258755" cy="6591300"/>
+                      <a:ext cx="644772" cy="6928886"/>
                     </a:xfrm>
                     <a:prstGeom prst="rect">
                       <a:avLst/>
@@ -1072,10 +1072,10 @@
           <w:szCs w:val="28"/>
         </w:rPr>
         <w:drawing>
-          <wp:inline distT="0" distB="0" distL="0" distR="0" wp14:anchorId="0291EE33" wp14:editId="16AEEAF0">
-            <wp:extent cx="1386086" cy="7258050"/>
-            <wp:effectExtent l="0" t="0" r="5080" b="0"/>
-            <wp:docPr id="1603080266" name="Picture 2"/>
+          <wp:inline distT="0" distB="0" distL="0" distR="0" wp14:anchorId="00487F2A" wp14:editId="683EF209">
+            <wp:extent cx="563969" cy="6060558"/>
+            <wp:effectExtent l="0" t="0" r="7620" b="0"/>
+            <wp:docPr id="802182523" name="Picture 3"/>
             <wp:cNvGraphicFramePr>
               <a:graphicFrameLocks xmlns:a="http://schemas.openxmlformats.org/drawingml/2006/main" noChangeAspect="1"/>
             </wp:cNvGraphicFramePr>
@@ -1083,7 +1083,7 @@
               <a:graphicData uri="http://schemas.openxmlformats.org/drawingml/2006/picture">
                 <pic:pic xmlns:pic="http://schemas.openxmlformats.org/drawingml/2006/picture">
                   <pic:nvPicPr>
-                    <pic:cNvPr id="0" name="Picture 2"/>
+                    <pic:cNvPr id="0" name="Picture 3"/>
                     <pic:cNvPicPr>
                       <a:picLocks noChangeAspect="1" noChangeArrowheads="1"/>
                     </pic:cNvPicPr>
@@ -1104,7 +1104,7 @@
                   <pic:spPr bwMode="auto">
                     <a:xfrm>
                       <a:off x="0" y="0"/>
-                      <a:ext cx="1388176" cy="7268993"/>
+                      <a:ext cx="567393" cy="6097348"/>
                     </a:xfrm>
                     <a:prstGeom prst="rect">
                       <a:avLst/>
@@ -1158,10 +1158,10 @@
           <w:szCs w:val="28"/>
         </w:rPr>
         <w:drawing>
-          <wp:inline distT="0" distB="0" distL="0" distR="0" wp14:anchorId="43693709" wp14:editId="4699D5E1">
-            <wp:extent cx="1340611" cy="7019925"/>
-            <wp:effectExtent l="0" t="0" r="0" b="0"/>
-            <wp:docPr id="1704245696" name="Picture 3"/>
+          <wp:inline distT="0" distB="0" distL="0" distR="0" wp14:anchorId="0D1FD143" wp14:editId="0B201128">
+            <wp:extent cx="624323" cy="6709144"/>
+            <wp:effectExtent l="0" t="0" r="4445" b="0"/>
+            <wp:docPr id="1592975237" name="Picture 4"/>
             <wp:cNvGraphicFramePr>
               <a:graphicFrameLocks xmlns:a="http://schemas.openxmlformats.org/drawingml/2006/main" noChangeAspect="1"/>
             </wp:cNvGraphicFramePr>
@@ -1169,7 +1169,7 @@
               <a:graphicData uri="http://schemas.openxmlformats.org/drawingml/2006/picture">
                 <pic:pic xmlns:pic="http://schemas.openxmlformats.org/drawingml/2006/picture">
                   <pic:nvPicPr>
-                    <pic:cNvPr id="0" name="Picture 3"/>
+                    <pic:cNvPr id="0" name="Picture 4"/>
                     <pic:cNvPicPr>
                       <a:picLocks noChangeAspect="1" noChangeArrowheads="1"/>
                     </pic:cNvPicPr>
@@ -1190,7 +1190,7 @@
                   <pic:spPr bwMode="auto">
                     <a:xfrm>
                       <a:off x="0" y="0"/>
-                      <a:ext cx="1345360" cy="7044795"/>
+                      <a:ext cx="628102" cy="6749751"/>
                     </a:xfrm>
                     <a:prstGeom prst="rect">
                       <a:avLst/>
@@ -1270,10 +1270,10 @@
           <w:szCs w:val="28"/>
         </w:rPr>
         <w:drawing>
-          <wp:inline distT="0" distB="0" distL="0" distR="0" wp14:anchorId="5E264051" wp14:editId="1C716E1B">
-            <wp:extent cx="4857860" cy="7105650"/>
-            <wp:effectExtent l="0" t="0" r="0" b="0"/>
-            <wp:docPr id="228901028" name="Picture 4"/>
+          <wp:inline distT="0" distB="0" distL="0" distR="0" wp14:anchorId="3B9731D7" wp14:editId="65E5FB75">
+            <wp:extent cx="5932805" cy="2966720"/>
+            <wp:effectExtent l="0" t="0" r="0" b="5080"/>
+            <wp:docPr id="1002042369" name="Picture 5"/>
             <wp:cNvGraphicFramePr>
               <a:graphicFrameLocks xmlns:a="http://schemas.openxmlformats.org/drawingml/2006/main" noChangeAspect="1"/>
             </wp:cNvGraphicFramePr>
@@ -1281,7 +1281,7 @@
               <a:graphicData uri="http://schemas.openxmlformats.org/drawingml/2006/picture">
                 <pic:pic xmlns:pic="http://schemas.openxmlformats.org/drawingml/2006/picture">
                   <pic:nvPicPr>
-                    <pic:cNvPr id="0" name="Picture 4"/>
+                    <pic:cNvPr id="0" name="Picture 5"/>
                     <pic:cNvPicPr>
                       <a:picLocks noChangeAspect="1" noChangeArrowheads="1"/>
                     </pic:cNvPicPr>
@@ -1302,7 +1302,7 @@
                   <pic:spPr bwMode="auto">
                     <a:xfrm>
                       <a:off x="0" y="0"/>
-                      <a:ext cx="4859882" cy="7108608"/>
+                      <a:ext cx="5932805" cy="2966720"/>
                     </a:xfrm>
                     <a:prstGeom prst="rect">
                       <a:avLst/>
@@ -1371,7 +1371,25 @@
           <w:sz w:val="28"/>
           <w:szCs w:val="28"/>
         </w:rPr>
-        <w:t>he nearest neighbor algorithm is simple and straightforward to understand. By using this algorithm it will cut down on total delivery time by optimizing the next shortest path after each delivery. It is also an efficient algorithm to use on small to medium sized data.</w:t>
+        <w:t xml:space="preserve">he nearest neighbor algorithm is simple and straightforward to understand. By using this </w:t>
+      </w:r>
+      <w:proofErr w:type="gramStart"/>
+      <w:r>
+        <w:rPr>
+          <w:rFonts w:ascii="Arial" w:hAnsi="Arial" w:cs="Arial"/>
+          <w:sz w:val="28"/>
+          <w:szCs w:val="28"/>
+        </w:rPr>
+        <w:t>algorithm</w:t>
+      </w:r>
+      <w:proofErr w:type="gramEnd"/>
+      <w:r>
+        <w:rPr>
+          <w:rFonts w:ascii="Arial" w:hAnsi="Arial" w:cs="Arial"/>
+          <w:sz w:val="28"/>
+          <w:szCs w:val="28"/>
+        </w:rPr>
+        <w:t xml:space="preserve"> it will cut down on total delivery time by optimizing the next shortest path after each delivery. It is also an efficient algorithm to use on small to medium sized data.</w:t>
       </w:r>
     </w:p>
     <w:p>
@@ -1481,6 +1499,7 @@
           <w:sz w:val="28"/>
           <w:szCs w:val="28"/>
         </w:rPr>
+        <w:lastRenderedPageBreak/>
         <w:t xml:space="preserve">A* </w:t>
       </w:r>
       <w:r>
@@ -1579,7 +1598,6 @@
           <w:sz w:val="28"/>
           <w:szCs w:val="28"/>
         </w:rPr>
-        <w:lastRenderedPageBreak/>
         <w:t>G. Different Approach</w:t>
       </w:r>
     </w:p>
@@ -1635,7 +1653,25 @@
           <w:sz w:val="28"/>
           <w:szCs w:val="28"/>
         </w:rPr>
-        <w:t>The Data Structures used in this project such as hash table meet all requirements.</w:t>
+        <w:t xml:space="preserve">The Data Structures used in this project such as hash </w:t>
+      </w:r>
+      <w:proofErr w:type="gramStart"/>
+      <w:r>
+        <w:rPr>
+          <w:rFonts w:ascii="Arial" w:hAnsi="Arial" w:cs="Arial"/>
+          <w:sz w:val="28"/>
+          <w:szCs w:val="28"/>
+        </w:rPr>
+        <w:t>table</w:t>
+      </w:r>
+      <w:proofErr w:type="gramEnd"/>
+      <w:r>
+        <w:rPr>
+          <w:rFonts w:ascii="Arial" w:hAnsi="Arial" w:cs="Arial"/>
+          <w:sz w:val="28"/>
+          <w:szCs w:val="28"/>
+        </w:rPr>
+        <w:t xml:space="preserve"> meet all requirements.</w:t>
       </w:r>
     </w:p>
     <w:p>
@@ -1719,6 +1755,7 @@
           <w:sz w:val="28"/>
           <w:szCs w:val="28"/>
         </w:rPr>
+        <w:lastRenderedPageBreak/>
         <w:t>H1a. Data Structure Differences</w:t>
       </w:r>
     </w:p>

</xml_diff>